<commit_message>
Thu Mar 19 15:22:32 MDT 2015
</commit_message>
<xml_diff>
--- a/23Feb15_Shelley_Moom_Paper_Outline.docx
+++ b/23Feb15_Shelley_Moom_Paper_Outline.docx
@@ -10,6 +10,8 @@
           <w:b/>
         </w:rPr>
       </w:pPr>
+      <w:bookmarkStart w:id="0" w:name="_GoBack"/>
+      <w:bookmarkEnd w:id="0"/>
       <w:r>
         <w:rPr>
           <w:rFonts w:ascii="Times" w:hAnsi="Times"/>
@@ -29,156 +31,177 @@
     </w:p>
     <w:p>
       <w:pPr>
+        <w:ind w:firstLine="720"/>
+        <w:rPr>
+          <w:rFonts w:ascii="Times" w:hAnsi="Times"/>
+          <w:b/>
+        </w:rPr>
+      </w:pPr>
+      <w:r>
+        <w:rPr>
+          <w:rFonts w:ascii="Times" w:hAnsi="Times"/>
+          <w:b/>
+        </w:rPr>
+        <w:t>Multi-pathway modeling of</w:t>
+      </w:r>
+      <w:r>
+        <w:rPr>
+          <w:rFonts w:ascii="Times" w:hAnsi="Times"/>
+          <w:b/>
+        </w:rPr>
+        <w:t xml:space="preserve"> response to</w:t>
+      </w:r>
+      <w:r>
+        <w:rPr>
+          <w:rFonts w:ascii="Times" w:hAnsi="Times"/>
+          <w:b/>
+        </w:rPr>
+        <w:t xml:space="preserve"> AKT </w:t>
+      </w:r>
+      <w:r>
+        <w:rPr>
+          <w:rFonts w:ascii="Times" w:hAnsi="Times"/>
+          <w:b/>
+        </w:rPr>
+        <w:t xml:space="preserve">inhibitors </w:t>
+      </w:r>
+      <w:r>
+        <w:rPr>
+          <w:rFonts w:ascii="Times" w:hAnsi="Times"/>
+          <w:b/>
+        </w:rPr>
+        <w:t xml:space="preserve">in breast cancer </w:t>
+      </w:r>
+    </w:p>
+    <w:p>
+      <w:pPr>
         <w:jc w:val="center"/>
         <w:rPr>
           <w:rFonts w:ascii="Times" w:hAnsi="Times"/>
           <w:b/>
         </w:rPr>
       </w:pPr>
-      <w:r>
+    </w:p>
+    <w:p>
+      <w:pPr>
+        <w:jc w:val="center"/>
         <w:rPr>
           <w:rFonts w:ascii="Times" w:hAnsi="Times"/>
           <w:b/>
         </w:rPr>
-        <w:t>Modeling AKT drug response in breast cancer</w:t>
-      </w:r>
+      </w:pPr>
+      <w:r>
+        <w:rPr>
+          <w:rFonts w:ascii="Times" w:hAnsi="Times"/>
+          <w:b/>
+        </w:rPr>
+        <w:t xml:space="preserve">Modeling </w:t>
+      </w:r>
+      <w:r>
+        <w:rPr>
+          <w:rFonts w:ascii="Times" w:hAnsi="Times"/>
+          <w:b/>
+        </w:rPr>
+        <w:t xml:space="preserve">AKT </w:t>
+      </w:r>
+      <w:r>
+        <w:rPr>
+          <w:rFonts w:ascii="Times" w:hAnsi="Times"/>
+          <w:b/>
+        </w:rPr>
+        <w:t xml:space="preserve">inhibitor response </w:t>
+      </w:r>
+      <w:r>
+        <w:rPr>
+          <w:rFonts w:ascii="Times" w:hAnsi="Times"/>
+          <w:b/>
+        </w:rPr>
+        <w:t xml:space="preserve">in breast cancer </w:t>
+      </w:r>
+      <w:r>
+        <w:rPr>
+          <w:rFonts w:ascii="Times" w:hAnsi="Times"/>
+          <w:b/>
+        </w:rPr>
+        <w:t>using multi-pathway signatures</w:t>
+      </w:r>
+    </w:p>
+    <w:p>
+      <w:pPr>
+        <w:rPr>
+          <w:rFonts w:ascii="Times" w:hAnsi="Times"/>
+        </w:rPr>
+      </w:pPr>
     </w:p>
     <w:p>
       <w:pPr>
         <w:jc w:val="center"/>
         <w:rPr>
           <w:rFonts w:ascii="Times" w:hAnsi="Times"/>
-          <w:b/>
-        </w:rPr>
-      </w:pPr>
-    </w:p>
-    <w:p>
-      <w:pPr>
-        <w:jc w:val="center"/>
-        <w:rPr>
-          <w:rFonts w:ascii="Times" w:hAnsi="Times"/>
-          <w:b/>
-        </w:rPr>
-      </w:pPr>
-      <w:r>
-        <w:rPr>
-          <w:rFonts w:ascii="Times" w:hAnsi="Times"/>
-          <w:b/>
-        </w:rPr>
-        <w:t>Personalized AKT drug response in breast cancer</w:t>
-      </w:r>
-    </w:p>
-    <w:p>
-      <w:pPr>
-        <w:jc w:val="center"/>
-        <w:rPr>
-          <w:rFonts w:ascii="Times" w:hAnsi="Times"/>
-        </w:rPr>
-      </w:pPr>
-    </w:p>
-    <w:p>
-      <w:pPr>
-        <w:jc w:val="center"/>
-        <w:rPr>
-          <w:rFonts w:ascii="Times" w:hAnsi="Times"/>
-        </w:rPr>
-      </w:pPr>
-      <w:r>
-        <w:rPr>
-          <w:rFonts w:ascii="Times" w:hAnsi="Times"/>
-        </w:rPr>
-        <w:t>Predicting drug response in breast cancer at the pathway level</w:t>
-      </w:r>
-    </w:p>
-    <w:p>
-      <w:pPr>
-        <w:jc w:val="center"/>
-        <w:rPr>
-          <w:rFonts w:ascii="Times" w:hAnsi="Times"/>
-        </w:rPr>
-      </w:pPr>
-    </w:p>
-    <w:p>
-      <w:pPr>
-        <w:jc w:val="center"/>
-        <w:rPr>
-          <w:rFonts w:ascii="Times" w:hAnsi="Times"/>
-        </w:rPr>
-      </w:pPr>
-      <w:r>
-        <w:rPr>
-          <w:rFonts w:ascii="Times" w:hAnsi="Times"/>
-        </w:rPr>
-        <w:t>Predicting drug response to AKT drugs in breast cancer using multi-pathway modeling</w:t>
-      </w:r>
-    </w:p>
-    <w:p>
-      <w:pPr>
-        <w:rPr>
-          <w:rFonts w:ascii="Times" w:hAnsi="Times"/>
-        </w:rPr>
-      </w:pPr>
-    </w:p>
-    <w:p>
-      <w:pPr>
-        <w:jc w:val="center"/>
-        <w:rPr>
-          <w:rFonts w:ascii="Times" w:hAnsi="Times"/>
-        </w:rPr>
-      </w:pPr>
-      <w:r>
-        <w:rPr>
-          <w:rFonts w:ascii="Times" w:hAnsi="Times"/>
-        </w:rPr>
-        <w:t xml:space="preserve">Modeling AKT drug response in breast cancer </w:t>
-      </w:r>
-      <w:r>
-        <w:rPr>
-          <w:rFonts w:ascii="Times" w:hAnsi="Times"/>
-        </w:rPr>
-        <w:t>using pathway based signatures</w:t>
-      </w:r>
-    </w:p>
-    <w:p>
-      <w:pPr>
-        <w:jc w:val="center"/>
-        <w:rPr>
-          <w:rFonts w:ascii="Times" w:hAnsi="Times"/>
-        </w:rPr>
-      </w:pPr>
-    </w:p>
-    <w:p>
-      <w:pPr>
-        <w:jc w:val="center"/>
-        <w:rPr>
-          <w:rFonts w:ascii="Times" w:hAnsi="Times"/>
-        </w:rPr>
-      </w:pPr>
-      <w:r>
-        <w:rPr>
-          <w:rFonts w:ascii="Times" w:hAnsi="Times"/>
-        </w:rPr>
-        <w:t xml:space="preserve">Modeling AKT drug response in breast cancer using pathway signatures </w:t>
-      </w:r>
-    </w:p>
-    <w:p>
-      <w:pPr>
-        <w:rPr>
-          <w:rFonts w:ascii="Times" w:hAnsi="Times"/>
-        </w:rPr>
-      </w:pPr>
-    </w:p>
-    <w:p>
-      <w:pPr>
-        <w:rPr>
-          <w:rFonts w:ascii="Times" w:hAnsi="Times"/>
-        </w:rPr>
-      </w:pPr>
-      <w:r>
-        <w:rPr>
-          <w:rFonts w:ascii="Times" w:hAnsi="Times"/>
-        </w:rPr>
-        <w:t>Mumtahena Rahman</w:t>
+        </w:rPr>
+      </w:pPr>
+      <w:r>
+        <w:rPr>
+          <w:rFonts w:ascii="Times" w:hAnsi="Times"/>
+        </w:rPr>
+        <w:t xml:space="preserve">Predicting drug response </w:t>
+      </w:r>
+      <w:r>
+        <w:rPr>
+          <w:rFonts w:ascii="Times" w:hAnsi="Times"/>
+        </w:rPr>
+        <w:t xml:space="preserve">to AKT inhibitors </w:t>
+      </w:r>
+      <w:r>
+        <w:rPr>
+          <w:rFonts w:ascii="Times" w:hAnsi="Times"/>
+        </w:rPr>
+        <w:t xml:space="preserve">at the </w:t>
+      </w:r>
+      <w:r>
+        <w:rPr>
+          <w:rFonts w:ascii="Times" w:hAnsi="Times"/>
+        </w:rPr>
+        <w:t>multi-</w:t>
+      </w:r>
+      <w:r>
+        <w:rPr>
+          <w:rFonts w:ascii="Times" w:hAnsi="Times"/>
+        </w:rPr>
+        <w:t>pathway level</w:t>
+      </w:r>
+      <w:r>
+        <w:rPr>
+          <w:rFonts w:ascii="Times" w:hAnsi="Times"/>
+        </w:rPr>
+        <w:t xml:space="preserve"> in breast cancer</w:t>
+      </w:r>
+    </w:p>
+    <w:p>
+      <w:pPr>
+        <w:rPr>
+          <w:rFonts w:ascii="Times" w:hAnsi="Times"/>
+        </w:rPr>
+      </w:pPr>
+    </w:p>
+    <w:p>
+      <w:pPr>
+        <w:rPr>
+          <w:rFonts w:ascii="Times" w:hAnsi="Times"/>
+        </w:rPr>
+      </w:pPr>
+      <w:r>
+        <w:rPr>
+          <w:rFonts w:ascii="Times" w:hAnsi="Times"/>
+        </w:rPr>
+        <w:t xml:space="preserve">Mumtahena </w:t>
+      </w:r>
+      <w:proofErr w:type="spellStart"/>
+      <w:r>
+        <w:rPr>
+          <w:rFonts w:ascii="Times" w:hAnsi="Times"/>
+        </w:rPr>
+        <w:t>Rahman</w:t>
       </w:r>
       <w:r>
         <w:rPr>
@@ -187,11 +210,19 @@
         </w:rPr>
         <w:t>1</w:t>
       </w:r>
-      <w:r>
-        <w:rPr>
-          <w:rFonts w:ascii="Times" w:hAnsi="Times"/>
-        </w:rPr>
-        <w:t>, Shelley MacNeil</w:t>
+      <w:proofErr w:type="spellEnd"/>
+      <w:r>
+        <w:rPr>
+          <w:rFonts w:ascii="Times" w:hAnsi="Times"/>
+        </w:rPr>
+        <w:t xml:space="preserve">, Shelley </w:t>
+      </w:r>
+      <w:proofErr w:type="spellStart"/>
+      <w:r>
+        <w:rPr>
+          <w:rFonts w:ascii="Times" w:hAnsi="Times"/>
+        </w:rPr>
+        <w:t>MacNeil</w:t>
       </w:r>
       <w:r>
         <w:rPr>
@@ -200,11 +231,19 @@
         </w:rPr>
         <w:t>2</w:t>
       </w:r>
-      <w:r>
-        <w:rPr>
-          <w:rFonts w:ascii="Times" w:hAnsi="Times"/>
-        </w:rPr>
-        <w:t>, Laurie K Jackson</w:t>
+      <w:proofErr w:type="spellEnd"/>
+      <w:r>
+        <w:rPr>
+          <w:rFonts w:ascii="Times" w:hAnsi="Times"/>
+        </w:rPr>
+        <w:t xml:space="preserve">, Laurie K </w:t>
+      </w:r>
+      <w:proofErr w:type="spellStart"/>
+      <w:r>
+        <w:rPr>
+          <w:rFonts w:ascii="Times" w:hAnsi="Times"/>
+        </w:rPr>
+        <w:t>Jackson</w:t>
       </w:r>
       <w:r>
         <w:rPr>
@@ -213,37 +252,106 @@
         </w:rPr>
         <w:t>2</w:t>
       </w:r>
-      <w:r>
-        <w:rPr>
-          <w:rFonts w:ascii="Times" w:hAnsi="Times"/>
-        </w:rPr>
-        <w:t>, David, Paula, Stephen Piccolo</w:t>
+      <w:proofErr w:type="spellEnd"/>
+      <w:r>
+        <w:rPr>
+          <w:rFonts w:ascii="Times" w:hAnsi="Times"/>
+        </w:rPr>
+        <w:t>, David</w:t>
+      </w:r>
+      <w:r>
+        <w:rPr>
+          <w:rFonts w:ascii="Times" w:hAnsi="Times"/>
+        </w:rPr>
+        <w:t xml:space="preserve"> Jenkins</w:t>
+      </w:r>
+      <w:r>
+        <w:rPr>
+          <w:rFonts w:ascii="Times" w:hAnsi="Times"/>
+        </w:rPr>
+        <w:t>, Paula</w:t>
+      </w:r>
+      <w:r>
+        <w:rPr>
+          <w:rFonts w:ascii="Times" w:hAnsi="Times"/>
+        </w:rPr>
+        <w:t xml:space="preserve"> Hoffman</w:t>
+      </w:r>
+      <w:r>
+        <w:rPr>
+          <w:rFonts w:ascii="Times" w:hAnsi="Times"/>
+        </w:rPr>
+        <w:t xml:space="preserve">, Stephen </w:t>
+      </w:r>
+      <w:proofErr w:type="spellStart"/>
+      <w:r>
+        <w:rPr>
+          <w:rFonts w:ascii="Times" w:hAnsi="Times"/>
+        </w:rPr>
+        <w:t>Piccolo</w:t>
       </w:r>
       <w:r>
         <w:rPr>
           <w:rFonts w:ascii="Times" w:hAnsi="Times"/>
           <w:vertAlign w:val="superscript"/>
         </w:rPr>
-        <w:t>2, 3</w:t>
-      </w:r>
-      <w:r>
-        <w:rPr>
-          <w:rFonts w:ascii="Times" w:hAnsi="Times"/>
-        </w:rPr>
-        <w:t xml:space="preserve">, Laura M  Heiser </w:t>
-      </w:r>
+        <w:t>2</w:t>
+      </w:r>
+      <w:proofErr w:type="spellEnd"/>
       <w:r>
         <w:rPr>
           <w:rFonts w:ascii="Times" w:hAnsi="Times"/>
           <w:vertAlign w:val="superscript"/>
         </w:rPr>
+        <w:t>, 3</w:t>
+      </w:r>
+      <w:r>
+        <w:rPr>
+          <w:rFonts w:ascii="Times" w:hAnsi="Times"/>
+        </w:rPr>
+        <w:t xml:space="preserve">, Laura </w:t>
+      </w:r>
+      <w:proofErr w:type="gramStart"/>
+      <w:r>
+        <w:rPr>
+          <w:rFonts w:ascii="Times" w:hAnsi="Times"/>
+        </w:rPr>
+        <w:t xml:space="preserve">M  </w:t>
+      </w:r>
+      <w:proofErr w:type="spellStart"/>
+      <w:r>
+        <w:rPr>
+          <w:rFonts w:ascii="Times" w:hAnsi="Times"/>
+        </w:rPr>
+        <w:t>Heiser</w:t>
+      </w:r>
+      <w:proofErr w:type="spellEnd"/>
+      <w:proofErr w:type="gramEnd"/>
+      <w:r>
+        <w:rPr>
+          <w:rFonts w:ascii="Times" w:hAnsi="Times"/>
+        </w:rPr>
+        <w:t xml:space="preserve"> </w:t>
+      </w:r>
+      <w:r>
+        <w:rPr>
+          <w:rFonts w:ascii="Times" w:hAnsi="Times"/>
+          <w:vertAlign w:val="superscript"/>
+        </w:rPr>
         <w:t>4</w:t>
       </w:r>
       <w:r>
         <w:rPr>
           <w:rFonts w:ascii="Times" w:hAnsi="Times"/>
         </w:rPr>
-        <w:t>, Joe W. Gray</w:t>
+        <w:t xml:space="preserve">, Joe W. </w:t>
+      </w:r>
+      <w:proofErr w:type="spellStart"/>
+      <w:r>
+        <w:rPr>
+          <w:rFonts w:ascii="Times" w:hAnsi="Times"/>
+        </w:rPr>
+        <w:t>Gray</w:t>
       </w:r>
       <w:r>
         <w:rPr>
@@ -252,11 +360,19 @@
         </w:rPr>
         <w:t>4</w:t>
       </w:r>
-      <w:r>
-        <w:rPr>
-          <w:rFonts w:ascii="Times" w:hAnsi="Times"/>
-        </w:rPr>
-        <w:t>, Evan W Johnson</w:t>
+      <w:proofErr w:type="spellEnd"/>
+      <w:r>
+        <w:rPr>
+          <w:rFonts w:ascii="Times" w:hAnsi="Times"/>
+        </w:rPr>
+        <w:t xml:space="preserve">, Evan W </w:t>
+      </w:r>
+      <w:proofErr w:type="spellStart"/>
+      <w:r>
+        <w:rPr>
+          <w:rFonts w:ascii="Times" w:hAnsi="Times"/>
+        </w:rPr>
+        <w:t>Johnson</w:t>
       </w:r>
       <w:r>
         <w:rPr>
@@ -265,11 +381,19 @@
         </w:rPr>
         <w:t>3</w:t>
       </w:r>
-      <w:r>
-        <w:rPr>
-          <w:rFonts w:ascii="Times" w:hAnsi="Times"/>
-        </w:rPr>
-        <w:t>, Andrea H Bild</w:t>
+      <w:proofErr w:type="spellEnd"/>
+      <w:r>
+        <w:rPr>
+          <w:rFonts w:ascii="Times" w:hAnsi="Times"/>
+        </w:rPr>
+        <w:t xml:space="preserve">, Andrea H </w:t>
+      </w:r>
+      <w:proofErr w:type="spellStart"/>
+      <w:r>
+        <w:rPr>
+          <w:rFonts w:ascii="Times" w:hAnsi="Times"/>
+        </w:rPr>
+        <w:t>Bild</w:t>
       </w:r>
       <w:r>
         <w:rPr>
@@ -278,13 +402,27 @@
         </w:rPr>
         <w:t>2</w:t>
       </w:r>
-    </w:p>
-    <w:p>
-      <w:pPr>
-        <w:rPr>
-          <w:rFonts w:ascii="Times" w:hAnsi="Times"/>
-        </w:rPr>
-      </w:pPr>
+      <w:proofErr w:type="spellEnd"/>
+    </w:p>
+    <w:p>
+      <w:pPr>
+        <w:rPr>
+          <w:rFonts w:ascii="Times" w:hAnsi="Times"/>
+        </w:rPr>
+      </w:pPr>
+    </w:p>
+    <w:p>
+      <w:pPr>
+        <w:rPr>
+          <w:rFonts w:ascii="Times" w:hAnsi="Times"/>
+        </w:rPr>
+      </w:pPr>
+      <w:r>
+        <w:rPr>
+          <w:rFonts w:ascii="Times" w:hAnsi="Times"/>
+        </w:rPr>
+        <w:t xml:space="preserve">Journal: </w:t>
+      </w:r>
       <w:r>
         <w:rPr>
           <w:rFonts w:ascii="Times" w:hAnsi="Times"/>
@@ -337,7 +475,13 @@
         <w:rPr>
           <w:rFonts w:ascii="Times" w:hAnsi="Times"/>
         </w:rPr>
-        <w:t>Breast cancer and the need for personalized drug response predictions.</w:t>
+        <w:t>Breast cancer</w:t>
+      </w:r>
+      <w:r>
+        <w:rPr>
+          <w:rFonts w:ascii="Times" w:hAnsi="Times"/>
+        </w:rPr>
+        <w:t xml:space="preserve"> statistics </w:t>
       </w:r>
     </w:p>
     <w:p>
@@ -367,7 +511,25 @@
         <w:rPr>
           <w:rFonts w:ascii="Times" w:hAnsi="Times"/>
         </w:rPr>
-        <w:t xml:space="preserve"> and why it’s inefficient. </w:t>
+        <w:t xml:space="preserve"> and why it’s inefficient </w:t>
+      </w:r>
+    </w:p>
+    <w:p>
+      <w:pPr>
+        <w:pStyle w:val="ListParagraph"/>
+        <w:numPr>
+          <w:ilvl w:val="2"/>
+          <w:numId w:val="5"/>
+        </w:numPr>
+        <w:rPr>
+          <w:rFonts w:ascii="Times" w:hAnsi="Times"/>
+        </w:rPr>
+      </w:pPr>
+      <w:r>
+        <w:rPr>
+          <w:rFonts w:ascii="Times" w:hAnsi="Times"/>
+        </w:rPr>
+        <w:t xml:space="preserve">(HER2 story)  </w:t>
       </w:r>
     </w:p>
     <w:p>
@@ -385,7 +547,7 @@
         <w:rPr>
           <w:rFonts w:ascii="Times" w:hAnsi="Times"/>
         </w:rPr>
-        <w:t xml:space="preserve">Why the pathway-based approach is better. </w:t>
+        <w:t>The need for personalized drug response predictions</w:t>
       </w:r>
     </w:p>
     <w:p>
@@ -403,31 +565,19 @@
         <w:rPr>
           <w:rFonts w:ascii="Times" w:hAnsi="Times"/>
         </w:rPr>
-        <w:t>AKT/BAD</w:t>
-      </w:r>
-      <w:r>
-        <w:rPr>
-          <w:rFonts w:ascii="Times" w:hAnsi="Times"/>
-        </w:rPr>
-        <w:t>/IGF1R/HER/ERK</w:t>
-      </w:r>
-      <w:r>
-        <w:rPr>
-          <w:rFonts w:ascii="Times" w:hAnsi="Times"/>
-        </w:rPr>
-        <w:t xml:space="preserve"> in breast</w:t>
-      </w:r>
-      <w:r>
-        <w:rPr>
-          <w:rFonts w:ascii="Times" w:hAnsi="Times"/>
-        </w:rPr>
-        <w:t xml:space="preserve"> cancer</w:t>
-      </w:r>
-      <w:r>
-        <w:rPr>
-          <w:rFonts w:ascii="Times" w:hAnsi="Times"/>
-        </w:rPr>
-        <w:t>.</w:t>
+        <w:t>Why the p</w:t>
+      </w:r>
+      <w:r>
+        <w:rPr>
+          <w:rFonts w:ascii="Times" w:hAnsi="Times"/>
+        </w:rPr>
+        <w:t>athway-based approach is better</w:t>
+      </w:r>
+      <w:r>
+        <w:rPr>
+          <w:rFonts w:ascii="Times" w:hAnsi="Times"/>
+        </w:rPr>
+        <w:t xml:space="preserve"> </w:t>
       </w:r>
     </w:p>
     <w:p>
@@ -445,6 +595,56 @@
         <w:rPr>
           <w:rFonts w:ascii="Times" w:hAnsi="Times"/>
         </w:rPr>
+        <w:t>AKT/BAD</w:t>
+      </w:r>
+      <w:r>
+        <w:rPr>
+          <w:rFonts w:ascii="Times" w:hAnsi="Times"/>
+        </w:rPr>
+        <w:t>/</w:t>
+      </w:r>
+      <w:proofErr w:type="spellStart"/>
+      <w:r>
+        <w:rPr>
+          <w:rFonts w:ascii="Times" w:hAnsi="Times"/>
+        </w:rPr>
+        <w:t>IGF1R</w:t>
+      </w:r>
+      <w:proofErr w:type="spellEnd"/>
+      <w:r>
+        <w:rPr>
+          <w:rFonts w:ascii="Times" w:hAnsi="Times"/>
+        </w:rPr>
+        <w:t>/HER/ERK</w:t>
+      </w:r>
+      <w:r>
+        <w:rPr>
+          <w:rFonts w:ascii="Times" w:hAnsi="Times"/>
+        </w:rPr>
+        <w:t xml:space="preserve"> in breast</w:t>
+      </w:r>
+      <w:r>
+        <w:rPr>
+          <w:rFonts w:ascii="Times" w:hAnsi="Times"/>
+        </w:rPr>
+        <w:t xml:space="preserve"> cancer</w:t>
+      </w:r>
+    </w:p>
+    <w:p>
+      <w:pPr>
+        <w:pStyle w:val="ListParagraph"/>
+        <w:numPr>
+          <w:ilvl w:val="0"/>
+          <w:numId w:val="5"/>
+        </w:numPr>
+        <w:rPr>
+          <w:rFonts w:ascii="Times" w:hAnsi="Times"/>
+        </w:rPr>
+      </w:pPr>
+      <w:r>
+        <w:rPr>
+          <w:rFonts w:ascii="Times" w:hAnsi="Times"/>
+        </w:rPr>
         <w:t xml:space="preserve">Goal: Modeling and validating drug response predictions using a pathway based approach to provide individualized treatments. </w:t>
       </w:r>
     </w:p>
@@ -487,7 +687,27 @@
         <w:rPr>
           <w:rFonts w:ascii="Times" w:hAnsi="Times"/>
         </w:rPr>
-        <w:t>1) Overexpressing of pathway elements using adenovirus in HMEC cells</w:t>
+        <w:t>1) Overexpression</w:t>
+      </w:r>
+      <w:r>
+        <w:rPr>
+          <w:rFonts w:ascii="Times" w:hAnsi="Times"/>
+        </w:rPr>
+        <w:t xml:space="preserve"> of pathway elements using adenovirus in </w:t>
+      </w:r>
+      <w:proofErr w:type="spellStart"/>
+      <w:r>
+        <w:rPr>
+          <w:rFonts w:ascii="Times" w:hAnsi="Times"/>
+        </w:rPr>
+        <w:t>HMEC</w:t>
+      </w:r>
+      <w:proofErr w:type="spellEnd"/>
+      <w:r>
+        <w:rPr>
+          <w:rFonts w:ascii="Times" w:hAnsi="Times"/>
+        </w:rPr>
+        <w:t xml:space="preserve"> cells</w:t>
       </w:r>
     </w:p>
     <w:p>
@@ -501,7 +721,21 @@
           <w:rFonts w:ascii="Times" w:hAnsi="Times"/>
         </w:rPr>
         <w:tab/>
-        <w:t>- Virus we used, infection time, MOI, all the specifics of that</w:t>
+        <w:t xml:space="preserve">- Virus we used, infection time, </w:t>
+      </w:r>
+      <w:proofErr w:type="spellStart"/>
+      <w:r>
+        <w:rPr>
+          <w:rFonts w:ascii="Times" w:hAnsi="Times"/>
+        </w:rPr>
+        <w:t>MOI</w:t>
+      </w:r>
+      <w:proofErr w:type="spellEnd"/>
+      <w:r>
+        <w:rPr>
+          <w:rFonts w:ascii="Times" w:hAnsi="Times"/>
+        </w:rPr>
+        <w:t xml:space="preserve">, all the specifics </w:t>
       </w:r>
     </w:p>
     <w:p>
@@ -522,7 +756,33 @@
         <w:rPr>
           <w:rFonts w:ascii="Times" w:hAnsi="Times"/>
         </w:rPr>
-        <w:t xml:space="preserve">Western blot results for all signatures </w:t>
+        <w:t>Western blot</w:t>
+      </w:r>
+      <w:r>
+        <w:rPr>
+          <w:rFonts w:ascii="Times" w:hAnsi="Times"/>
+        </w:rPr>
+        <w:t xml:space="preserve"> figures for each</w:t>
+      </w:r>
+      <w:r>
+        <w:rPr>
+          <w:rFonts w:ascii="Times" w:hAnsi="Times"/>
+        </w:rPr>
+        <w:t xml:space="preserve"> </w:t>
+      </w:r>
+      <w:proofErr w:type="gramStart"/>
+      <w:r>
+        <w:rPr>
+          <w:rFonts w:ascii="Times" w:hAnsi="Times"/>
+        </w:rPr>
+        <w:t>signatures</w:t>
+      </w:r>
+      <w:proofErr w:type="gramEnd"/>
+      <w:r>
+        <w:rPr>
+          <w:rFonts w:ascii="Times" w:hAnsi="Times"/>
+        </w:rPr>
+        <w:t xml:space="preserve"> </w:t>
       </w:r>
       <w:r>
         <w:rPr>
@@ -579,7 +839,21 @@
           <w:rFonts w:ascii="Times" w:hAnsi="Times"/>
         </w:rPr>
         <w:tab/>
-        <w:t>Sequencing methods, processing (Rsubread), normalization, batch adjusting</w:t>
+        <w:t>Sequencing methods, processing (</w:t>
+      </w:r>
+      <w:proofErr w:type="spellStart"/>
+      <w:r>
+        <w:rPr>
+          <w:rFonts w:ascii="Times" w:hAnsi="Times"/>
+        </w:rPr>
+        <w:t>Rsubread</w:t>
+      </w:r>
+      <w:proofErr w:type="spellEnd"/>
+      <w:r>
+        <w:rPr>
+          <w:rFonts w:ascii="Times" w:hAnsi="Times"/>
+        </w:rPr>
+        <w:t>), normalization, batch adjusting</w:t>
       </w:r>
     </w:p>
     <w:p>
@@ -609,8 +883,16 @@
           <w:rFonts w:ascii="Times" w:hAnsi="Times"/>
         </w:rPr>
         <w:tab/>
-        <w:t>- ICBP</w:t>
-      </w:r>
+        <w:t xml:space="preserve">- </w:t>
+      </w:r>
+      <w:proofErr w:type="spellStart"/>
+      <w:r>
+        <w:rPr>
+          <w:rFonts w:ascii="Times" w:hAnsi="Times"/>
+        </w:rPr>
+        <w:t>ICBP</w:t>
+      </w:r>
+      <w:proofErr w:type="spellEnd"/>
     </w:p>
     <w:p>
       <w:pPr>
@@ -624,8 +906,16 @@
           <w:rFonts w:ascii="Times" w:hAnsi="Times"/>
         </w:rPr>
         <w:tab/>
-        <w:t>- CCLE</w:t>
-      </w:r>
+        <w:t xml:space="preserve">- </w:t>
+      </w:r>
+      <w:proofErr w:type="spellStart"/>
+      <w:r>
+        <w:rPr>
+          <w:rFonts w:ascii="Times" w:hAnsi="Times"/>
+        </w:rPr>
+        <w:t>CCLE</w:t>
+      </w:r>
+      <w:proofErr w:type="spellEnd"/>
     </w:p>
     <w:p>
       <w:pPr>
@@ -707,6 +997,7 @@
           <w:rFonts w:ascii="Times" w:hAnsi="Times"/>
         </w:rPr>
       </w:pPr>
+      <w:proofErr w:type="gramStart"/>
       <w:r>
         <w:rPr>
           <w:rFonts w:ascii="Times" w:hAnsi="Times"/>
@@ -717,7 +1008,14 @@
         <w:rPr>
           <w:rFonts w:ascii="Times" w:hAnsi="Times"/>
         </w:rPr>
-        <w:t xml:space="preserve"> Validating finding in cell lines and patient cells</w:t>
+        <w:t xml:space="preserve"> Validating</w:t>
+      </w:r>
+      <w:proofErr w:type="gramEnd"/>
+      <w:r>
+        <w:rPr>
+          <w:rFonts w:ascii="Times" w:hAnsi="Times"/>
+        </w:rPr>
+        <w:t xml:space="preserve"> finding in cell lines and patient cells</w:t>
       </w:r>
     </w:p>
     <w:p>
@@ -733,6 +1031,22 @@
         <w:tab/>
         <w:t xml:space="preserve">-Reagents, protocols </w:t>
       </w:r>
+    </w:p>
+    <w:p>
+      <w:pPr>
+        <w:rPr>
+          <w:rFonts w:ascii="Times" w:hAnsi="Times"/>
+          <w:u w:val="single"/>
+        </w:rPr>
+      </w:pPr>
+    </w:p>
+    <w:p>
+      <w:pPr>
+        <w:rPr>
+          <w:rFonts w:ascii="Times" w:hAnsi="Times"/>
+          <w:u w:val="single"/>
+        </w:rPr>
+      </w:pPr>
     </w:p>
     <w:p>
       <w:pPr>
@@ -813,7 +1127,21 @@
         <w:rPr>
           <w:rFonts w:ascii="Times" w:hAnsi="Times"/>
         </w:rPr>
-        <w:t>, HER2, IGF1R, BAD, ERK</w:t>
+        <w:t xml:space="preserve">, HER2, </w:t>
+      </w:r>
+      <w:proofErr w:type="spellStart"/>
+      <w:r>
+        <w:rPr>
+          <w:rFonts w:ascii="Times" w:hAnsi="Times"/>
+        </w:rPr>
+        <w:t>IGF1R</w:t>
+      </w:r>
+      <w:proofErr w:type="spellEnd"/>
+      <w:r>
+        <w:rPr>
+          <w:rFonts w:ascii="Times" w:hAnsi="Times"/>
+        </w:rPr>
+        <w:t>, BAD, ERK</w:t>
       </w:r>
       <w:r>
         <w:rPr>
@@ -831,13 +1159,33 @@
         <w:rPr>
           <w:rFonts w:ascii="Times" w:hAnsi="Times"/>
         </w:rPr>
-        <w:t xml:space="preserve">rrelate with ICBP drug response </w:t>
+        <w:t xml:space="preserve">rrelate with </w:t>
+      </w:r>
+      <w:proofErr w:type="spellStart"/>
+      <w:r>
+        <w:rPr>
+          <w:rFonts w:ascii="Times" w:hAnsi="Times"/>
+        </w:rPr>
+        <w:t>ICBP</w:t>
+      </w:r>
+      <w:proofErr w:type="spellEnd"/>
+      <w:r>
+        <w:rPr>
+          <w:rFonts w:ascii="Times" w:hAnsi="Times"/>
+        </w:rPr>
+        <w:t xml:space="preserve"> drug response </w:t>
       </w:r>
       <w:r>
         <w:rPr>
           <w:rFonts w:ascii="Times" w:hAnsi="Times"/>
         </w:rPr>
         <w:t xml:space="preserve">data </w:t>
+      </w:r>
+      <w:r>
+        <w:rPr>
+          <w:rFonts w:ascii="Times" w:hAnsi="Times"/>
+        </w:rPr>
+        <w:t>(more interesting)</w:t>
       </w:r>
     </w:p>
     <w:p>
@@ -885,7 +1233,35 @@
         <w:rPr>
           <w:rFonts w:ascii="Times" w:hAnsi="Times"/>
         </w:rPr>
-        <w:t>Boxplot for sensitive and resistance for each signature</w:t>
+        <w:t xml:space="preserve">Boxplot for sensitive and resistance for each </w:t>
+      </w:r>
+      <w:proofErr w:type="gramStart"/>
+      <w:r>
+        <w:rPr>
+          <w:rFonts w:ascii="Times" w:hAnsi="Times"/>
+        </w:rPr>
+        <w:t>signature</w:t>
+      </w:r>
+      <w:r>
+        <w:rPr>
+          <w:rFonts w:ascii="Times" w:hAnsi="Times"/>
+        </w:rPr>
+        <w:t>(</w:t>
+      </w:r>
+      <w:proofErr w:type="spellStart"/>
+      <w:proofErr w:type="gramEnd"/>
+      <w:r>
+        <w:rPr>
+          <w:rFonts w:ascii="Times" w:hAnsi="Times"/>
+        </w:rPr>
+        <w:t>mClust</w:t>
+      </w:r>
+      <w:proofErr w:type="spellEnd"/>
+      <w:r>
+        <w:rPr>
+          <w:rFonts w:ascii="Times" w:hAnsi="Times"/>
+        </w:rPr>
+        <w:t>)</w:t>
       </w:r>
     </w:p>
     <w:p>
@@ -917,245 +1293,22 @@
       <w:pPr>
         <w:rPr>
           <w:rFonts w:ascii="Times" w:hAnsi="Times"/>
-          <w:i/>
-        </w:rPr>
-      </w:pPr>
-      <w:r>
-        <w:rPr>
-          <w:rFonts w:ascii="Times" w:hAnsi="Times"/>
-          <w:i/>
-        </w:rPr>
-        <w:t>2) Multi-pathway prediction better predict than single pathway (most will be in supplements)</w:t>
-      </w:r>
-    </w:p>
-    <w:p>
-      <w:pPr>
-        <w:rPr>
-          <w:rFonts w:ascii="Times" w:hAnsi="Times"/>
-        </w:rPr>
-      </w:pPr>
-      <w:r>
-        <w:rPr>
-          <w:rFonts w:ascii="Times" w:hAnsi="Times"/>
-          <w:i/>
-        </w:rPr>
-        <w:tab/>
-      </w:r>
-      <w:r>
-        <w:rPr>
-          <w:rFonts w:ascii="Times" w:hAnsi="Times"/>
-        </w:rPr>
-        <w:t>- Describe which pathways work best together for predictions</w:t>
-      </w:r>
-    </w:p>
-    <w:p>
-      <w:pPr>
-        <w:rPr>
-          <w:rFonts w:ascii="Times" w:hAnsi="Times"/>
-        </w:rPr>
-      </w:pPr>
-      <w:r>
-        <w:rPr>
-          <w:rFonts w:ascii="Times" w:hAnsi="Times"/>
-        </w:rPr>
-        <w:tab/>
-        <w:t xml:space="preserve">- Table with prediction/drug response correlations and p-values. </w:t>
-      </w:r>
-    </w:p>
-    <w:p>
-      <w:pPr>
-        <w:rPr>
-          <w:rFonts w:ascii="Times" w:hAnsi="Times"/>
-        </w:rPr>
-      </w:pPr>
-    </w:p>
-    <w:p>
-      <w:pPr>
-        <w:rPr>
-          <w:rFonts w:ascii="Times" w:hAnsi="Times"/>
-          <w:i/>
-        </w:rPr>
-      </w:pPr>
-      <w:r>
-        <w:rPr>
-          <w:rFonts w:ascii="Times" w:hAnsi="Times"/>
-          <w:i/>
-        </w:rPr>
-        <w:t>3</w:t>
-      </w:r>
-      <w:r>
-        <w:rPr>
-          <w:rFonts w:ascii="Times" w:hAnsi="Times"/>
-          <w:i/>
-        </w:rPr>
-        <w:t>)</w:t>
-      </w:r>
-      <w:r>
-        <w:rPr>
-          <w:rFonts w:ascii="Times" w:hAnsi="Times"/>
-          <w:i/>
-        </w:rPr>
-        <w:t xml:space="preserve"> </w:t>
-      </w:r>
-      <w:r>
-        <w:rPr>
-          <w:rFonts w:ascii="Times" w:hAnsi="Times"/>
-          <w:i/>
-        </w:rPr>
-        <w:t>S</w:t>
-      </w:r>
-      <w:r>
-        <w:rPr>
-          <w:rFonts w:ascii="Times" w:hAnsi="Times"/>
-          <w:i/>
-        </w:rPr>
-        <w:t>ubtype</w:t>
-      </w:r>
-      <w:r>
-        <w:rPr>
-          <w:rFonts w:ascii="Times" w:hAnsi="Times"/>
-          <w:i/>
-        </w:rPr>
-        <w:t>s</w:t>
-      </w:r>
-      <w:r>
-        <w:rPr>
-          <w:rFonts w:ascii="Times" w:hAnsi="Times"/>
-          <w:i/>
-        </w:rPr>
-        <w:t xml:space="preserve"> specific pathway deregulation</w:t>
-      </w:r>
-      <w:r>
-        <w:rPr>
-          <w:rFonts w:ascii="Times" w:hAnsi="Times"/>
-          <w:i/>
-        </w:rPr>
-        <w:t xml:space="preserve"> in breast cancer </w:t>
-      </w:r>
-      <w:r>
-        <w:rPr>
-          <w:rFonts w:ascii="Times" w:hAnsi="Times"/>
-          <w:i/>
-        </w:rPr>
-        <w:t>cell lines and TCGA data</w:t>
-      </w:r>
-    </w:p>
-    <w:p>
-      <w:pPr>
-        <w:rPr>
-          <w:rFonts w:ascii="Times" w:hAnsi="Times"/>
-        </w:rPr>
-      </w:pPr>
-      <w:r>
-        <w:rPr>
-          <w:rFonts w:ascii="Times" w:hAnsi="Times"/>
-          <w:i/>
-        </w:rPr>
-        <w:tab/>
-      </w:r>
-      <w:r>
-        <w:rPr>
-          <w:rFonts w:ascii="Times" w:hAnsi="Times"/>
-        </w:rPr>
-        <w:t>What pathways are important in each subtype in breast cancer cell lines.</w:t>
-      </w:r>
-    </w:p>
-    <w:p>
-      <w:pPr>
-        <w:rPr>
-          <w:rFonts w:ascii="Times" w:hAnsi="Times"/>
-        </w:rPr>
-      </w:pPr>
-      <w:r>
-        <w:rPr>
-          <w:rFonts w:ascii="Times" w:hAnsi="Times"/>
-        </w:rPr>
-        <w:tab/>
-        <w:t>-ICBP correlation matrix between subtypes and drug predictions</w:t>
-      </w:r>
-    </w:p>
-    <w:p>
-      <w:pPr>
-        <w:rPr>
-          <w:rFonts w:ascii="Times" w:hAnsi="Times"/>
-        </w:rPr>
-      </w:pPr>
-      <w:r>
-        <w:rPr>
-          <w:rFonts w:ascii="Times" w:hAnsi="Times"/>
-        </w:rPr>
-        <w:tab/>
-        <w:t>-Validate in CCLE (need to do this)</w:t>
-      </w:r>
-    </w:p>
-    <w:p>
-      <w:pPr>
-        <w:ind w:firstLine="720"/>
-        <w:rPr>
-          <w:rFonts w:ascii="Times" w:hAnsi="Times"/>
-        </w:rPr>
-      </w:pPr>
-      <w:r>
-        <w:rPr>
-          <w:rFonts w:ascii="Times" w:hAnsi="Times"/>
-        </w:rPr>
-        <w:t>-TCGA</w:t>
-      </w:r>
-      <w:r>
-        <w:rPr>
-          <w:rFonts w:ascii="Times" w:hAnsi="Times"/>
-        </w:rPr>
-        <w:t xml:space="preserve"> maybe</w:t>
-      </w:r>
-      <w:r>
-        <w:rPr>
-          <w:rFonts w:ascii="Times" w:hAnsi="Times"/>
-        </w:rPr>
-        <w:t xml:space="preserve"> (need to comment on why it is not as good)</w:t>
-      </w:r>
-    </w:p>
-    <w:p>
-      <w:pPr>
-        <w:rPr>
-          <w:rFonts w:ascii="Times" w:hAnsi="Times"/>
-          <w:i/>
-        </w:rPr>
-      </w:pPr>
-    </w:p>
-    <w:p>
-      <w:pPr>
-        <w:rPr>
-          <w:rFonts w:ascii="Times" w:hAnsi="Times"/>
-          <w:i/>
-        </w:rPr>
-      </w:pPr>
-      <w:r>
-        <w:rPr>
-          <w:rFonts w:ascii="Times" w:hAnsi="Times"/>
-          <w:i/>
-        </w:rPr>
-        <w:t>4</w:t>
-      </w:r>
-      <w:r>
-        <w:rPr>
-          <w:rFonts w:ascii="Times" w:hAnsi="Times"/>
-          <w:i/>
-        </w:rPr>
-        <w:t>) BAD/ERK pathway activity</w:t>
-      </w:r>
-      <w:r>
-        <w:rPr>
-          <w:rFonts w:ascii="Times" w:hAnsi="Times"/>
-          <w:i/>
-        </w:rPr>
-        <w:t xml:space="preserve"> correlates with chemotherapy response</w:t>
-      </w:r>
-      <w:r>
-        <w:rPr>
-          <w:rFonts w:ascii="Times" w:hAnsi="Times"/>
-          <w:i/>
-        </w:rPr>
-        <w:t xml:space="preserve"> </w:t>
+        </w:rPr>
+      </w:pPr>
+    </w:p>
+    <w:p>
+      <w:pPr>
+        <w:rPr>
+          <w:rFonts w:ascii="Times" w:hAnsi="Times"/>
+          <w:i/>
+        </w:rPr>
+      </w:pPr>
+      <w:r>
+        <w:rPr>
+          <w:rFonts w:ascii="Times" w:hAnsi="Times"/>
+          <w:i/>
+        </w:rPr>
+        <w:t>3) BAD/ERK pathway activity correlates with chemotherapy response (tie in with 2)</w:t>
       </w:r>
     </w:p>
     <w:p>
@@ -1169,12 +1322,14 @@
           <w:rFonts w:ascii="Times" w:hAnsi="Times"/>
         </w:rPr>
       </w:pPr>
+      <w:proofErr w:type="spellStart"/>
       <w:r>
         <w:rPr>
           <w:rFonts w:ascii="Times" w:hAnsi="Times"/>
         </w:rPr>
         <w:t>ICBP</w:t>
       </w:r>
+      <w:proofErr w:type="spellEnd"/>
       <w:r>
         <w:rPr>
           <w:rFonts w:ascii="Times" w:hAnsi="Times"/>
@@ -1197,77 +1352,36 @@
         <w:rPr>
           <w:rFonts w:ascii="Times" w:hAnsi="Times"/>
         </w:rPr>
-        <w:t xml:space="preserve">TCGA hopefully, </w:t>
-      </w:r>
-      <w:r>
-        <w:rPr>
-          <w:rFonts w:ascii="Times" w:hAnsi="Times"/>
-        </w:rPr>
-        <w:t>survival curves</w:t>
-      </w:r>
-      <w:r>
-        <w:rPr>
-          <w:rFonts w:ascii="Times" w:hAnsi="Times"/>
-        </w:rPr>
-        <w:t xml:space="preserve"> from patients that got chemo and had high bad activity vs. those that don’t.</w:t>
-      </w:r>
-    </w:p>
-    <w:p>
-      <w:pPr>
-        <w:rPr>
-          <w:rFonts w:ascii="Times" w:hAnsi="Times"/>
-          <w:i/>
-        </w:rPr>
-      </w:pPr>
-    </w:p>
-    <w:p>
-      <w:pPr>
-        <w:rPr>
-          <w:rFonts w:ascii="Times" w:hAnsi="Times"/>
-          <w:i/>
-        </w:rPr>
-      </w:pPr>
-      <w:r>
-        <w:rPr>
-          <w:rFonts w:ascii="Times" w:hAnsi="Times"/>
-          <w:i/>
-        </w:rPr>
-        <w:t>5</w:t>
-      </w:r>
-      <w:r>
-        <w:rPr>
-          <w:rFonts w:ascii="Times" w:hAnsi="Times"/>
-          <w:i/>
-        </w:rPr>
-        <w:t xml:space="preserve">) </w:t>
-      </w:r>
-      <w:r>
-        <w:rPr>
-          <w:rFonts w:ascii="Times" w:hAnsi="Times"/>
-          <w:i/>
-        </w:rPr>
-        <w:t>Predictive models</w:t>
-      </w:r>
-      <w:r>
-        <w:rPr>
-          <w:rFonts w:ascii="Times" w:hAnsi="Times"/>
-          <w:i/>
-        </w:rPr>
-        <w:t xml:space="preserve"> for Sigma AKT</w:t>
-      </w:r>
-      <w:r>
-        <w:rPr>
-          <w:rFonts w:ascii="Times" w:hAnsi="Times"/>
-          <w:i/>
-        </w:rPr>
-        <w:t xml:space="preserve"> </w:t>
-      </w:r>
-      <w:r>
-        <w:rPr>
-          <w:rFonts w:ascii="Times" w:hAnsi="Times"/>
-          <w:i/>
-        </w:rPr>
-        <w:t>using gene expression signature’s</w:t>
+        <w:t>TCGA hopefully, survival curves from patients that got chemo and had high bad activity vs. those that don’t.</w:t>
+      </w:r>
+    </w:p>
+    <w:p>
+      <w:pPr>
+        <w:rPr>
+          <w:rFonts w:ascii="Times" w:hAnsi="Times"/>
+        </w:rPr>
+      </w:pPr>
+    </w:p>
+    <w:p>
+      <w:pPr>
+        <w:rPr>
+          <w:rFonts w:ascii="Times" w:hAnsi="Times"/>
+        </w:rPr>
+      </w:pPr>
+    </w:p>
+    <w:p>
+      <w:pPr>
+        <w:rPr>
+          <w:rFonts w:ascii="Times" w:hAnsi="Times"/>
+          <w:i/>
+        </w:rPr>
+      </w:pPr>
+      <w:r>
+        <w:rPr>
+          <w:rFonts w:ascii="Times" w:hAnsi="Times"/>
+          <w:i/>
+        </w:rPr>
+        <w:t>6) Predictive models for Sigma AKT using gene expression signature’s</w:t>
       </w:r>
     </w:p>
     <w:p>
@@ -1343,8 +1457,30 @@
           <w:rFonts w:ascii="Times" w:hAnsi="Times"/>
         </w:rPr>
         <w:tab/>
-        <w:t>- GDSC or CCLE</w:t>
-      </w:r>
+        <w:t xml:space="preserve">- </w:t>
+      </w:r>
+      <w:proofErr w:type="spellStart"/>
+      <w:r>
+        <w:rPr>
+          <w:rFonts w:ascii="Times" w:hAnsi="Times"/>
+        </w:rPr>
+        <w:t>GDSC</w:t>
+      </w:r>
+      <w:proofErr w:type="spellEnd"/>
+      <w:r>
+        <w:rPr>
+          <w:rFonts w:ascii="Times" w:hAnsi="Times"/>
+        </w:rPr>
+        <w:t xml:space="preserve"> or </w:t>
+      </w:r>
+      <w:proofErr w:type="spellStart"/>
+      <w:r>
+        <w:rPr>
+          <w:rFonts w:ascii="Times" w:hAnsi="Times"/>
+        </w:rPr>
+        <w:t>CCLE</w:t>
+      </w:r>
+      <w:proofErr w:type="spellEnd"/>
     </w:p>
     <w:p>
       <w:pPr>
@@ -1406,19 +1542,7 @@
         <w:rPr>
           <w:rFonts w:ascii="Times" w:hAnsi="Times"/>
         </w:rPr>
-        <w:t>P</w:t>
-      </w:r>
-      <w:r>
-        <w:rPr>
-          <w:rFonts w:ascii="Times" w:hAnsi="Times"/>
-        </w:rPr>
-        <w:t>atient cells</w:t>
-      </w:r>
-      <w:r>
-        <w:rPr>
-          <w:rFonts w:ascii="Times" w:hAnsi="Times"/>
-        </w:rPr>
-        <w:t xml:space="preserve"> pleural effusions</w:t>
+        <w:t>Patient cells pleural effusions</w:t>
       </w:r>
     </w:p>
     <w:p>
@@ -1433,7 +1557,35 @@
           <w:rFonts w:ascii="Times" w:hAnsi="Times"/>
         </w:rPr>
         <w:tab/>
-        <w:t xml:space="preserve">- Test the EC50 for sigmaAKT </w:t>
+        <w:t xml:space="preserve">- Test the </w:t>
+      </w:r>
+      <w:proofErr w:type="spellStart"/>
+      <w:r>
+        <w:rPr>
+          <w:rFonts w:ascii="Times" w:hAnsi="Times"/>
+        </w:rPr>
+        <w:t>EC50</w:t>
+      </w:r>
+      <w:proofErr w:type="spellEnd"/>
+      <w:r>
+        <w:rPr>
+          <w:rFonts w:ascii="Times" w:hAnsi="Times"/>
+        </w:rPr>
+        <w:t xml:space="preserve"> for </w:t>
+      </w:r>
+      <w:proofErr w:type="spellStart"/>
+      <w:r>
+        <w:rPr>
+          <w:rFonts w:ascii="Times" w:hAnsi="Times"/>
+        </w:rPr>
+        <w:t>sigmaAKT</w:t>
+      </w:r>
+      <w:proofErr w:type="spellEnd"/>
+      <w:r>
+        <w:rPr>
+          <w:rFonts w:ascii="Times" w:hAnsi="Times"/>
+        </w:rPr>
+        <w:t xml:space="preserve"> </w:t>
       </w:r>
     </w:p>
     <w:p>
@@ -1455,7 +1607,7 @@
         <w:rPr>
           <w:rFonts w:ascii="Times" w:hAnsi="Times"/>
         </w:rPr>
-        <w:t xml:space="preserve">6) </w:t>
+        <w:t xml:space="preserve">7) </w:t>
       </w:r>
       <w:r>
         <w:rPr>
@@ -1538,8 +1690,30 @@
           <w:rFonts w:ascii="Times" w:hAnsi="Times"/>
         </w:rPr>
         <w:tab/>
-        <w:t>- GDSC or CCLE</w:t>
-      </w:r>
+        <w:t xml:space="preserve">- </w:t>
+      </w:r>
+      <w:proofErr w:type="spellStart"/>
+      <w:r>
+        <w:rPr>
+          <w:rFonts w:ascii="Times" w:hAnsi="Times"/>
+        </w:rPr>
+        <w:t>GDSC</w:t>
+      </w:r>
+      <w:proofErr w:type="spellEnd"/>
+      <w:r>
+        <w:rPr>
+          <w:rFonts w:ascii="Times" w:hAnsi="Times"/>
+        </w:rPr>
+        <w:t xml:space="preserve"> or </w:t>
+      </w:r>
+      <w:proofErr w:type="spellStart"/>
+      <w:r>
+        <w:rPr>
+          <w:rFonts w:ascii="Times" w:hAnsi="Times"/>
+        </w:rPr>
+        <w:t>CCLE</w:t>
+      </w:r>
+      <w:proofErr w:type="spellEnd"/>
     </w:p>
     <w:p>
       <w:pPr>
@@ -1616,7 +1790,35 @@
           <w:rFonts w:ascii="Times" w:hAnsi="Times"/>
         </w:rPr>
         <w:tab/>
-        <w:t xml:space="preserve">- Test the EC50 for sigmaAKT </w:t>
+        <w:t xml:space="preserve">- Test the </w:t>
+      </w:r>
+      <w:proofErr w:type="spellStart"/>
+      <w:r>
+        <w:rPr>
+          <w:rFonts w:ascii="Times" w:hAnsi="Times"/>
+        </w:rPr>
+        <w:t>EC50</w:t>
+      </w:r>
+      <w:proofErr w:type="spellEnd"/>
+      <w:r>
+        <w:rPr>
+          <w:rFonts w:ascii="Times" w:hAnsi="Times"/>
+        </w:rPr>
+        <w:t xml:space="preserve"> for </w:t>
+      </w:r>
+      <w:proofErr w:type="spellStart"/>
+      <w:r>
+        <w:rPr>
+          <w:rFonts w:ascii="Times" w:hAnsi="Times"/>
+        </w:rPr>
+        <w:t>sigmaAKT</w:t>
+      </w:r>
+      <w:proofErr w:type="spellEnd"/>
+      <w:r>
+        <w:rPr>
+          <w:rFonts w:ascii="Times" w:hAnsi="Times"/>
+        </w:rPr>
+        <w:t xml:space="preserve"> </w:t>
       </w:r>
     </w:p>
     <w:p>
@@ -1637,11 +1839,512 @@
       <w:pPr>
         <w:rPr>
           <w:rFonts w:ascii="Times" w:hAnsi="Times"/>
+        </w:rPr>
+      </w:pPr>
+    </w:p>
+    <w:p>
+      <w:pPr>
+        <w:rPr>
+          <w:rFonts w:ascii="Times" w:hAnsi="Times"/>
+        </w:rPr>
+      </w:pPr>
+    </w:p>
+    <w:p>
+      <w:pPr>
+        <w:rPr>
+          <w:rFonts w:ascii="Times" w:hAnsi="Times"/>
+          <w:i/>
+        </w:rPr>
+      </w:pPr>
+      <w:r>
+        <w:rPr>
+          <w:rFonts w:ascii="Times" w:hAnsi="Times"/>
+          <w:i/>
+        </w:rPr>
+        <w:t>2)</w:t>
+      </w:r>
+      <w:r>
+        <w:rPr>
+          <w:rFonts w:ascii="Times" w:hAnsi="Times"/>
+          <w:i/>
+        </w:rPr>
+        <w:t xml:space="preserve"> Are m</w:t>
+      </w:r>
+      <w:r>
+        <w:rPr>
+          <w:rFonts w:ascii="Times" w:hAnsi="Times"/>
+          <w:i/>
+        </w:rPr>
+        <w:t xml:space="preserve">ulti-pathway prediction better predict than single </w:t>
+      </w:r>
+      <w:proofErr w:type="gramStart"/>
+      <w:r>
+        <w:rPr>
+          <w:rFonts w:ascii="Times" w:hAnsi="Times"/>
+          <w:i/>
+        </w:rPr>
+        <w:t xml:space="preserve">pathway </w:t>
+      </w:r>
+      <w:r>
+        <w:rPr>
+          <w:rFonts w:ascii="Times" w:hAnsi="Times"/>
+          <w:i/>
+        </w:rPr>
+        <w:t>?</w:t>
+      </w:r>
+      <w:proofErr w:type="gramEnd"/>
+    </w:p>
+    <w:p>
+      <w:pPr>
+        <w:rPr>
+          <w:rFonts w:ascii="Times" w:hAnsi="Times"/>
+        </w:rPr>
+      </w:pPr>
+      <w:r>
+        <w:rPr>
+          <w:rFonts w:ascii="Times" w:hAnsi="Times"/>
+          <w:i/>
+        </w:rPr>
+        <w:tab/>
+      </w:r>
+      <w:r>
+        <w:rPr>
+          <w:rFonts w:ascii="Times" w:hAnsi="Times"/>
+        </w:rPr>
+        <w:t>- Describe which pathways work best together for predictions</w:t>
+      </w:r>
+    </w:p>
+    <w:p>
+      <w:pPr>
+        <w:rPr>
+          <w:rFonts w:ascii="Times" w:hAnsi="Times"/>
+        </w:rPr>
+      </w:pPr>
+      <w:r>
+        <w:rPr>
+          <w:rFonts w:ascii="Times" w:hAnsi="Times"/>
+        </w:rPr>
+        <w:tab/>
+        <w:t xml:space="preserve">- Table with prediction/drug response correlations and p-values. </w:t>
+      </w:r>
+    </w:p>
+    <w:p>
+      <w:pPr>
+        <w:rPr>
+          <w:rFonts w:ascii="Times" w:hAnsi="Times"/>
+          <w:i/>
+        </w:rPr>
+      </w:pPr>
+    </w:p>
+    <w:p>
+      <w:pPr>
+        <w:rPr>
+          <w:rFonts w:ascii="Times" w:hAnsi="Times"/>
+        </w:rPr>
+      </w:pPr>
+    </w:p>
+    <w:p>
+      <w:pPr>
+        <w:rPr>
+          <w:rFonts w:ascii="Times" w:hAnsi="Times"/>
+        </w:rPr>
+      </w:pPr>
+    </w:p>
+    <w:p>
+      <w:pPr>
+        <w:rPr>
+          <w:rFonts w:ascii="Times" w:hAnsi="Times"/>
+        </w:rPr>
+      </w:pPr>
+    </w:p>
+    <w:p>
+      <w:pPr>
+        <w:rPr>
+          <w:rFonts w:ascii="Times" w:hAnsi="Times"/>
+        </w:rPr>
+      </w:pPr>
+    </w:p>
+    <w:p>
+      <w:pPr>
+        <w:rPr>
+          <w:rFonts w:ascii="Times" w:hAnsi="Times"/>
+          <w:i/>
+        </w:rPr>
+      </w:pPr>
+      <w:r>
+        <w:rPr>
+          <w:rFonts w:ascii="Times" w:hAnsi="Times"/>
+        </w:rPr>
+        <w:t xml:space="preserve">4) </w:t>
+      </w:r>
+      <w:r>
+        <w:rPr>
+          <w:rFonts w:ascii="Times" w:hAnsi="Times"/>
+          <w:i/>
+        </w:rPr>
+        <w:t>Other ideas</w:t>
+      </w:r>
+    </w:p>
+    <w:p>
+      <w:pPr>
+        <w:rPr>
+          <w:rFonts w:ascii="Times" w:hAnsi="Times"/>
+          <w:i/>
+        </w:rPr>
+      </w:pPr>
+      <w:r>
+        <w:rPr>
+          <w:rFonts w:ascii="Times" w:hAnsi="Times"/>
+          <w:i/>
+        </w:rPr>
+        <w:tab/>
+        <w:t xml:space="preserve">- </w:t>
+      </w:r>
+      <w:proofErr w:type="spellStart"/>
+      <w:r>
+        <w:rPr>
+          <w:rFonts w:ascii="Times" w:hAnsi="Times"/>
+          <w:i/>
+        </w:rPr>
+        <w:t>IGF1R</w:t>
+      </w:r>
+      <w:proofErr w:type="spellEnd"/>
+      <w:r>
+        <w:rPr>
+          <w:rFonts w:ascii="Times" w:hAnsi="Times"/>
+          <w:i/>
+        </w:rPr>
+        <w:t xml:space="preserve"> pathway activation and response to AKT </w:t>
+      </w:r>
+      <w:proofErr w:type="spellStart"/>
+      <w:r>
+        <w:rPr>
+          <w:rFonts w:ascii="Times" w:hAnsi="Times"/>
+          <w:i/>
+        </w:rPr>
+        <w:t>inhibitiors</w:t>
+      </w:r>
+      <w:proofErr w:type="spellEnd"/>
+    </w:p>
+    <w:p>
+      <w:pPr>
+        <w:rPr>
+          <w:rFonts w:ascii="Times" w:hAnsi="Times"/>
+          <w:b/>
+          <w:i/>
+        </w:rPr>
+      </w:pPr>
+      <w:r>
+        <w:rPr>
+          <w:rFonts w:ascii="Times" w:hAnsi="Times"/>
+          <w:i/>
+        </w:rPr>
+        <w:tab/>
+      </w:r>
+      <w:r>
+        <w:rPr>
+          <w:rFonts w:ascii="Times" w:hAnsi="Times"/>
+          <w:b/>
+          <w:i/>
+        </w:rPr>
+        <w:t xml:space="preserve">- AKT pathway response to AKT inhibitors, </w:t>
+      </w:r>
+      <w:proofErr w:type="spellStart"/>
+      <w:r>
+        <w:rPr>
+          <w:rFonts w:ascii="Times" w:hAnsi="Times"/>
+          <w:b/>
+          <w:i/>
+        </w:rPr>
+        <w:t>Pi3k</w:t>
+      </w:r>
+      <w:proofErr w:type="spellEnd"/>
+      <w:r>
+        <w:rPr>
+          <w:rFonts w:ascii="Times" w:hAnsi="Times"/>
+          <w:b/>
+          <w:i/>
+        </w:rPr>
+        <w:t xml:space="preserve"> inhibitors. </w:t>
+      </w:r>
+    </w:p>
+    <w:p>
+      <w:pPr>
+        <w:rPr>
+          <w:rFonts w:ascii="Times" w:hAnsi="Times"/>
+          <w:b/>
+          <w:i/>
+        </w:rPr>
+      </w:pPr>
+      <w:r>
+        <w:rPr>
+          <w:rFonts w:ascii="Times" w:hAnsi="Times"/>
+          <w:b/>
+          <w:i/>
+        </w:rPr>
+        <w:tab/>
+        <w:t>- HER2 response to AKT and PI3K drugs</w:t>
+      </w:r>
+    </w:p>
+    <w:p>
+      <w:pPr>
+        <w:rPr>
+          <w:rFonts w:ascii="Times" w:hAnsi="Times"/>
+          <w:i/>
+        </w:rPr>
+      </w:pPr>
+      <w:r>
+        <w:rPr>
+          <w:rFonts w:ascii="Times" w:hAnsi="Times"/>
+          <w:i/>
+        </w:rPr>
+        <w:tab/>
+        <w:t xml:space="preserve">- ERK pathway response to PI3K, </w:t>
+      </w:r>
+      <w:proofErr w:type="spellStart"/>
+      <w:r>
+        <w:rPr>
+          <w:rFonts w:ascii="Times" w:hAnsi="Times"/>
+          <w:i/>
+        </w:rPr>
+        <w:t>mTOR</w:t>
+      </w:r>
+      <w:proofErr w:type="spellEnd"/>
+      <w:r>
+        <w:rPr>
+          <w:rFonts w:ascii="Times" w:hAnsi="Times"/>
+          <w:i/>
+        </w:rPr>
+        <w:t>, and AKT drugs</w:t>
+      </w:r>
+    </w:p>
+    <w:p>
+      <w:pPr>
+        <w:rPr>
+          <w:rFonts w:ascii="Times" w:hAnsi="Times"/>
+          <w:i/>
+        </w:rPr>
+      </w:pPr>
+      <w:r>
+        <w:rPr>
+          <w:rFonts w:ascii="Times" w:hAnsi="Times"/>
+          <w:i/>
+        </w:rPr>
+        <w:tab/>
+        <w:t xml:space="preserve">- </w:t>
+      </w:r>
+    </w:p>
+    <w:p>
+      <w:pPr>
+        <w:rPr>
+          <w:rFonts w:ascii="Times" w:hAnsi="Times"/>
+        </w:rPr>
+      </w:pPr>
+    </w:p>
+    <w:p>
+      <w:pPr>
+        <w:rPr>
+          <w:rFonts w:ascii="Times" w:hAnsi="Times"/>
+          <w:i/>
+        </w:rPr>
+      </w:pPr>
+      <w:r>
+        <w:rPr>
+          <w:rFonts w:ascii="Times" w:hAnsi="Times"/>
+          <w:i/>
+        </w:rPr>
+        <w:t>5</w:t>
+      </w:r>
+      <w:r>
+        <w:rPr>
+          <w:rFonts w:ascii="Times" w:hAnsi="Times"/>
+          <w:i/>
+        </w:rPr>
+        <w:t>)</w:t>
+      </w:r>
+      <w:r>
+        <w:rPr>
+          <w:rFonts w:ascii="Times" w:hAnsi="Times"/>
+          <w:i/>
+        </w:rPr>
+        <w:t xml:space="preserve"> </w:t>
+      </w:r>
+      <w:r>
+        <w:rPr>
+          <w:rFonts w:ascii="Times" w:hAnsi="Times"/>
+          <w:i/>
+        </w:rPr>
+        <w:t>S</w:t>
+      </w:r>
+      <w:r>
+        <w:rPr>
+          <w:rFonts w:ascii="Times" w:hAnsi="Times"/>
+          <w:i/>
+        </w:rPr>
+        <w:t>ubtype</w:t>
+      </w:r>
+      <w:r>
+        <w:rPr>
+          <w:rFonts w:ascii="Times" w:hAnsi="Times"/>
+          <w:i/>
+        </w:rPr>
+        <w:t>s</w:t>
+      </w:r>
+      <w:r>
+        <w:rPr>
+          <w:rFonts w:ascii="Times" w:hAnsi="Times"/>
+          <w:i/>
+        </w:rPr>
+        <w:t xml:space="preserve"> specific pathway deregulation</w:t>
+      </w:r>
+      <w:r>
+        <w:rPr>
+          <w:rFonts w:ascii="Times" w:hAnsi="Times"/>
+          <w:i/>
+        </w:rPr>
+        <w:t xml:space="preserve"> in breast cancer </w:t>
+      </w:r>
+      <w:r>
+        <w:rPr>
+          <w:rFonts w:ascii="Times" w:hAnsi="Times"/>
+          <w:i/>
+        </w:rPr>
+        <w:t>cell lines and TCGA data</w:t>
+      </w:r>
+    </w:p>
+    <w:p>
+      <w:pPr>
+        <w:rPr>
+          <w:rFonts w:ascii="Times" w:hAnsi="Times"/>
+        </w:rPr>
+      </w:pPr>
+      <w:r>
+        <w:rPr>
+          <w:rFonts w:ascii="Times" w:hAnsi="Times"/>
+          <w:i/>
+        </w:rPr>
+        <w:tab/>
+      </w:r>
+      <w:r>
+        <w:rPr>
+          <w:rFonts w:ascii="Times" w:hAnsi="Times"/>
+        </w:rPr>
+        <w:t xml:space="preserve">What pathways are important in each subtype in breast cancer cell </w:t>
+      </w:r>
+      <w:proofErr w:type="gramStart"/>
+      <w:r>
+        <w:rPr>
+          <w:rFonts w:ascii="Times" w:hAnsi="Times"/>
+        </w:rPr>
+        <w:t>lines.</w:t>
+      </w:r>
+      <w:proofErr w:type="gramEnd"/>
+    </w:p>
+    <w:p>
+      <w:pPr>
+        <w:rPr>
+          <w:rFonts w:ascii="Times" w:hAnsi="Times"/>
+        </w:rPr>
+      </w:pPr>
+      <w:r>
+        <w:rPr>
+          <w:rFonts w:ascii="Times" w:hAnsi="Times"/>
+        </w:rPr>
+        <w:tab/>
+        <w:t>-</w:t>
+      </w:r>
+      <w:proofErr w:type="spellStart"/>
+      <w:r>
+        <w:rPr>
+          <w:rFonts w:ascii="Times" w:hAnsi="Times"/>
+        </w:rPr>
+        <w:t>ICBP</w:t>
+      </w:r>
+      <w:proofErr w:type="spellEnd"/>
+      <w:r>
+        <w:rPr>
+          <w:rFonts w:ascii="Times" w:hAnsi="Times"/>
+        </w:rPr>
+        <w:t xml:space="preserve"> correlation matrix between subtypes and drug predictions</w:t>
+      </w:r>
+    </w:p>
+    <w:p>
+      <w:pPr>
+        <w:rPr>
+          <w:rFonts w:ascii="Times" w:hAnsi="Times"/>
+        </w:rPr>
+      </w:pPr>
+      <w:r>
+        <w:rPr>
+          <w:rFonts w:ascii="Times" w:hAnsi="Times"/>
+        </w:rPr>
+        <w:tab/>
+        <w:t xml:space="preserve">-Validate in </w:t>
+      </w:r>
+      <w:proofErr w:type="spellStart"/>
+      <w:r>
+        <w:rPr>
+          <w:rFonts w:ascii="Times" w:hAnsi="Times"/>
+        </w:rPr>
+        <w:t>CCLE</w:t>
+      </w:r>
+      <w:proofErr w:type="spellEnd"/>
+      <w:r>
+        <w:rPr>
+          <w:rFonts w:ascii="Times" w:hAnsi="Times"/>
+        </w:rPr>
+        <w:t xml:space="preserve"> (need to do this)</w:t>
+      </w:r>
+    </w:p>
+    <w:p>
+      <w:pPr>
+        <w:ind w:firstLine="720"/>
+        <w:rPr>
+          <w:rFonts w:ascii="Times" w:hAnsi="Times"/>
+        </w:rPr>
+      </w:pPr>
+      <w:r>
+        <w:rPr>
+          <w:rFonts w:ascii="Times" w:hAnsi="Times"/>
+        </w:rPr>
+        <w:t>-TCGA</w:t>
+      </w:r>
+      <w:r>
+        <w:rPr>
+          <w:rFonts w:ascii="Times" w:hAnsi="Times"/>
+        </w:rPr>
+        <w:t xml:space="preserve"> maybe</w:t>
+      </w:r>
+      <w:r>
+        <w:rPr>
+          <w:rFonts w:ascii="Times" w:hAnsi="Times"/>
+        </w:rPr>
+        <w:t xml:space="preserve"> (need to comment on why it is not as good)</w:t>
+      </w:r>
+    </w:p>
+    <w:p>
+      <w:pPr>
+        <w:rPr>
+          <w:rFonts w:ascii="Times" w:hAnsi="Times"/>
+          <w:i/>
+        </w:rPr>
+      </w:pPr>
+    </w:p>
+    <w:p>
+      <w:pPr>
+        <w:rPr>
+          <w:rFonts w:ascii="Times" w:hAnsi="Times"/>
+          <w:i/>
+        </w:rPr>
+      </w:pPr>
+    </w:p>
+    <w:p>
+      <w:pPr>
+        <w:rPr>
+          <w:rFonts w:ascii="Times" w:hAnsi="Times"/>
           <w:u w:val="single"/>
         </w:rPr>
       </w:pPr>
-      <w:bookmarkStart w:id="0" w:name="_GoBack"/>
-      <w:bookmarkEnd w:id="0"/>
     </w:p>
     <w:sectPr>
       <w:pgSz w:w="12240" w:h="15840"/>
@@ -2119,7 +2822,7 @@
         <w:rFonts w:ascii="Times" w:eastAsiaTheme="minorEastAsia" w:hAnsi="Times" w:cstheme="minorBidi" w:hint="default"/>
       </w:rPr>
     </w:lvl>
-    <w:lvl w:ilvl="1" w:tplc="04090003" w:tentative="1">
+    <w:lvl w:ilvl="1" w:tplc="04090003">
       <w:start w:val="1"/>
       <w:numFmt w:val="bullet"/>
       <w:lvlText w:val="o"/>
@@ -2131,7 +2834,7 @@
         <w:rFonts w:ascii="Courier New" w:hAnsi="Courier New" w:hint="default"/>
       </w:rPr>
     </w:lvl>
-    <w:lvl w:ilvl="2" w:tplc="04090005" w:tentative="1">
+    <w:lvl w:ilvl="2" w:tplc="04090005">
       <w:start w:val="1"/>
       <w:numFmt w:val="bullet"/>
       <w:lvlText w:val=""/>

</xml_diff>